<commit_message>
added diagrams to final paper
</commit_message>
<xml_diff>
--- a/documents/final/final.docx
+++ b/documents/final/final.docx
@@ -449,6 +449,7 @@
     <w:p/>
     <w:p>
       <w:r>
+        <w:lastRenderedPageBreak/>
         <w:t>The basic idea is to analyze</w:t>
       </w:r>
       <w:r>
@@ -464,10 +465,16 @@
         <w:t>, and determine whether you can \</w:t>
       </w:r>
       <w:r>
-        <w:t>textit{safely} allocate its members separately. This is the splitting phase. Next we determine where we want to allocate the members. This is the pooling phase. In relation to B+$\Delta$ compression, we want t</w:t>
-      </w:r>
-      <w:r>
-        <w:t>o pool similar values together – allocate them adjacent to or near one another.</w:t>
+        <w:t>textit{safely} allocate its members separately. This is the splitting phase. Next we determine where we want to allocate the members. This is the pooling phase</w:t>
+      </w:r>
+      <w:r>
+        <w:t>.</w:t>
+      </w:r>
+    </w:p>
+    <w:p/>
+    <w:p>
+      <w:r>
+        <w:t>In the past, these techniques were intended to improve spatial locality. However, we can apply the same principles to help improve \textit{value}-locality. That is, to pool data of similar value together, exposing regions of low dynamic range for B+$\Delta$ compression to exploit.</w:t>
       </w:r>
     </w:p>
     <w:p/>
@@ -642,7 +649,11 @@
         <w:t xml:space="preserve">, perhaps, </w:t>
       </w:r>
       <w:r>
-        <w:t xml:space="preserve">is that the most significant bits of pointers are usually the same. If the first 32 bits are the same, we can use 4-byte deltas to encode </w:t>
+        <w:t xml:space="preserve">is that the most significant bits of pointers are usually the same. If </w:t>
+      </w:r>
+      <w:r>
+        <w:lastRenderedPageBreak/>
+        <w:t xml:space="preserve">the first 32 bits are the same, we can use 4-byte deltas to encode </w:t>
       </w:r>
       <w:r>
         <w:t>a string of pointers</w:t>
@@ -781,21 +792,231 @@
     </w:p>
     <w:p>
       <w:r>
-        <w:t>Some simplifications were made to the above examples for that sake of brevity. For example, a long strin</w:t>
+        <w:t xml:space="preserve">Some simplifications were made to the above examples for that sake of brevity. For example, a long string of boolean flags in memory is not necessarily highly </w:t>
+      </w:r>
+      <w:r>
+        <w:t>B+$\Delta$</w:t>
+      </w:r>
+      <w:r>
+        <w:t>-compressible. This is because B+$\Delta$ compression operates at 4-byte and 8-byte granularities. A string of 32 or 64 booleans has high entropy, even for biased distributions for true and false values. Interpreting these strings as integers and computing the differences may result in very large deltas, and low compressibility.</w:t>
+      </w:r>
+    </w:p>
+    <w:p/>
+    <w:p/>
+    <w:p>
+      <w:pPr>
+        <w:rPr>
+          <w:b/>
+          <w:sz w:val="28"/>
+          <w:szCs w:val="28"/>
+        </w:rPr>
+      </w:pPr>
+      <w:r>
+        <w:rPr>
+          <w:b/>
+          <w:sz w:val="28"/>
+          <w:szCs w:val="28"/>
+        </w:rPr>
+        <w:t>Evaluation Methodology</w:t>
+      </w:r>
+    </w:p>
+    <w:p>
+      <w:r>
+        <w:t>This paper intends to show proof of concept. As such, we opted to evaluate over more specific metrics than st</w:t>
+      </w:r>
+      <w:r>
+        <w:t>raight IPC performance. Instead, we were more interested in compression ratio and a subsequent reduction in MPKI. We expect these metrics to strongly correlate with the computed IPC on a cycle accurate simulator.</w:t>
+      </w:r>
+    </w:p>
+    <w:p/>
+    <w:p>
+      <w:r>
+        <w:t>\subsection{Benchmark Selection}</w:t>
+      </w:r>
+    </w:p>
+    <w:p>
+      <w:r>
+        <w:lastRenderedPageBreak/>
+        <w:t xml:space="preserve">Only three benchmarks were used in this study. This is largely </w:t>
+      </w:r>
+      <w:r>
+        <w:t>because we have yet to implement the pointer transformation necessary for splitting and pooling in the LLVM compiler. Thus programs had to be converted manually, and were smaller in size, and have smaller working sets. We refer to these programs as micro-benchmarks.</w:t>
+      </w:r>
+    </w:p>
+    <w:p/>
+    <w:p>
+      <w:r>
+        <w:t>Because</w:t>
+      </w:r>
+      <w:r>
+        <w:t xml:space="preserve"> of our limited benchmark suite, the</w:t>
+      </w:r>
+      <w:r>
+        <w:t xml:space="preserve"> programs were chosen carefully. We were particularly interested in how splitting and pooling might expose \textit{value}-locality in memory, even in pointer heavy algorithms with objects. A brief description of our micro-benchmarks follows:</w:t>
+      </w:r>
+    </w:p>
+    <w:p/>
+    <w:p>
+      <w:r>
+        <w:t>\begin{itemize}</w:t>
+      </w:r>
+    </w:p>
+    <w:p>
+      <w:r>
+        <w:t>\</w:t>
+      </w:r>
+      <w:r>
+        <w:t>item{\textbf{LLU:} Linked list traversal. Lists are grown each iteration, and counters within each node are incremented. This is an approximation for the better known\textit{Health} micro-benchmark.}</w:t>
+      </w:r>
+    </w:p>
+    <w:p>
+      <w:r>
+        <w:t>\item{\textbf{Bisort:} This performs a bitonic sort on a randomly generated tree.}</w:t>
+      </w:r>
+    </w:p>
+    <w:p>
+      <w:r>
+        <w:t>\item{\textbf{ArraySort:} A simple array sort. Elements are swapped and copied by value, not by pointer.}</w:t>
+      </w:r>
+    </w:p>
+    <w:p>
+      <w:r>
+        <w:t>\end{itemize}</w:t>
+      </w:r>
+    </w:p>
+    <w:p/>
+    <w:p>
+      <w:r>
+        <w:t>\subsection{Manual Splitting and Pooling}</w:t>
+      </w:r>
+    </w:p>
+    <w:p>
+      <w:r>
+        <w:t>Splitting objects and pooling their members appropriately was done manually.</w:t>
+      </w:r>
+      <w:r>
+        <w:t xml:space="preserve"> Later we intend to perform these transformations in the compiler.</w:t>
+      </w:r>
+      <w:r>
+        <w:t xml:space="preserve"> </w:t>
+      </w:r>
+      <w:r>
+        <w:t>Nevertheless, t</w:t>
+      </w:r>
+      <w:r>
+        <w:t>he</w:t>
+      </w:r>
+      <w:r>
+        <w:t>re are several</w:t>
+      </w:r>
+      <w:r>
+        <w:t xml:space="preserve"> drawback</w:t>
+      </w:r>
+      <w:r>
+        <w:t>s</w:t>
+      </w:r>
+      <w:r>
+        <w:t xml:space="preserve"> to this approach</w:t>
+      </w:r>
+      <w:r>
+        <w:t>.</w:t>
+      </w:r>
+    </w:p>
+    <w:p/>
+    <w:p>
+      <w:r>
+        <w:t>Firstly,</w:t>
+      </w:r>
+      <w:r>
+        <w:t xml:space="preserve"> hand optimized code-quality is not necessarily achievable by a compiler. As a programmer, one has perfect information about safety, problem size, and the type of data intended for each struct member.</w:t>
+      </w:r>
+      <w:r>
+        <w:t xml:space="preserve"> Second, pooling often </w:t>
+      </w:r>
+      <w:r>
+        <w:t>incurs a static memory overhead</w:t>
+      </w:r>
+      <w:r>
+        <w:t xml:space="preserve"> \cite{mpads}</w:t>
+      </w:r>
+      <w:r>
+        <w:t xml:space="preserve"> because the last pool is not always filled (but memory is still reserved).</w:t>
+      </w:r>
+    </w:p>
+    <w:p/>
+    <w:p>
+      <w:r>
+        <w:t xml:space="preserve">We acknowledge that these factors </w:t>
+      </w:r>
+      <w:r>
+        <w:t>concede some fidelity from</w:t>
+      </w:r>
+      <w:r>
+        <w:t xml:space="preserve"> the results. </w:t>
+      </w:r>
+      <w:r>
+        <w:t>However, because this study is a proof of concept, we felt this was appropriate compromise.</w:t>
+      </w:r>
+    </w:p>
+    <w:p/>
+    <w:p/>
+    <w:p>
+      <w:r>
+        <w:rPr>
+          <w:b/>
+        </w:rPr>
+        <w:t xml:space="preserve">Baseline </w:t>
+      </w:r>
+      <w:r>
+        <w:rPr>
+          <w:b/>
+        </w:rPr>
+        <w:t xml:space="preserve">Cache </w:t>
+      </w:r>
+      <w:r>
+        <w:rPr>
+          <w:b/>
+        </w:rPr>
+        <w:t>Simulator</w:t>
+      </w:r>
+    </w:p>
+    <w:p>
+      <w:r>
+        <w:t>T</w:t>
+      </w:r>
+      <w:r>
+        <w:t>he baseline simulator represents a 16-way, 32-byte block cache. The cache size is varied throughout the study to observe the interaction between capacity, the working set of the program, and the hit rate. The baseline cache implements a perfect least recently used (LRU) policy.</w:t>
+      </w:r>
+    </w:p>
+    <w:p/>
+    <w:p>
+      <w:r>
+        <w:rPr>
+          <w:b/>
+        </w:rPr>
+        <w:t>Base-Delta Cache Simulator</w:t>
+      </w:r>
+    </w:p>
+    <w:p>
+      <w:r>
+        <w:t>The B+$\Delta$ cache simulator is correspondingly a 16-way, 32-byte block cache. Again, the cache capacity is varied throughout the study to observe the effect of small space constraints, large working sets, and pooling.</w:t>
+      </w:r>
+    </w:p>
+    <w:p/>
+    <w:p>
+      <w:r>
+        <w:lastRenderedPageBreak/>
+        <w:t xml:space="preserve">The simulator implements a perfect LRU policy. When a newly inserted cache exceeds the size of the set, LRU blocks are evicted until the new block fits. </w:t>
+      </w:r>
+      <w:r>
+        <w:t>Recent literature, such as Cache Aware Replacement Policies\cite{carp}</w:t>
       </w:r>
       <w:bookmarkStart w:id="0" w:name="_GoBack"/>
       <w:bookmarkEnd w:id="0"/>
       <w:r>
-        <w:t xml:space="preserve">g of boolean flags in memory is not necessarily highly </w:t>
-      </w:r>
-      <w:r>
-        <w:t>B+$\Delta$</w:t>
-      </w:r>
-      <w:r>
-        <w:t>-compressible. This is because B+$\Delta$ compression operates at 4-byte and 8-byte granularities. A string of 32 or 64 booleans has high entropy, even for biased distributions for true and false values. Interpreting these strings as integers and computing the differences may result in very large deltas, and low compressibility.</w:t>
-      </w:r>
-    </w:p>
-    <w:p/>
+        <w:t xml:space="preserve"> (CARP) suggests many optimizations to this policy, but they are not simulated here.</w:t>
+      </w:r>
+    </w:p>
     <w:sectPr>
       <w:pgSz w:w="12240" w:h="15840"/>
       <w:pgMar w:top="1440" w:right="1800" w:bottom="1440" w:left="1800" w:header="720" w:footer="720" w:gutter="0"/>

</xml_diff>

<commit_message>
graph labeling, analysis section
</commit_message>
<xml_diff>
--- a/documents/final/final.docx
+++ b/documents/final/final.docx
@@ -449,7 +449,6 @@
     <w:p/>
     <w:p>
       <w:r>
-        <w:lastRenderedPageBreak/>
         <w:t>The basic idea is to analyze</w:t>
       </w:r>
       <w:r>
@@ -649,11 +648,7 @@
         <w:t xml:space="preserve">, perhaps, </w:t>
       </w:r>
       <w:r>
-        <w:t xml:space="preserve">is that the most significant bits of pointers are usually the same. If </w:t>
-      </w:r>
-      <w:r>
-        <w:lastRenderedPageBreak/>
-        <w:t xml:space="preserve">the first 32 bits are the same, we can use 4-byte deltas to encode </w:t>
+        <w:t xml:space="preserve">is that the most significant bits of pointers are usually the same. If the first 32 bits are the same, we can use 4-byte deltas to encode </w:t>
       </w:r>
       <w:r>
         <w:t>a string of pointers</w:t>
@@ -825,7 +820,13 @@
         <w:t>This paper intends to show proof of concept. As such, we opted to evaluate over more specific metrics than st</w:t>
       </w:r>
       <w:r>
-        <w:t>raight IPC performance. Instead, we were more interested in compression ratio and a subsequent reduction in MPKI. We expect these metrics to strongly correlate with the computed IPC on a cycle accurate simulator.</w:t>
+        <w:t xml:space="preserve">raight IPC performance. Instead, we were more interested in compression ratio and a subsequent </w:t>
+      </w:r>
+      <w:r>
+        <w:t>increase in hit ratio</w:t>
+      </w:r>
+      <w:r>
+        <w:t>. We expect these metrics to strongly correlate with the computed IPC on a cycle accurate simulator.</w:t>
       </w:r>
     </w:p>
     <w:p/>
@@ -836,7 +837,6 @@
     </w:p>
     <w:p>
       <w:r>
-        <w:lastRenderedPageBreak/>
         <w:t xml:space="preserve">Only three benchmarks were used in this study. This is largely </w:t>
       </w:r>
       <w:r>
@@ -962,60 +962,357 @@
     <w:p/>
     <w:p>
       <w:r>
-        <w:rPr>
-          <w:b/>
-        </w:rPr>
-        <w:t xml:space="preserve">Baseline </w:t>
-      </w:r>
-      <w:r>
-        <w:rPr>
-          <w:b/>
-        </w:rPr>
-        <w:t xml:space="preserve">Cache </w:t>
-      </w:r>
-      <w:r>
-        <w:rPr>
-          <w:b/>
-        </w:rPr>
-        <w:t>Simulator</w:t>
-      </w:r>
-    </w:p>
-    <w:p>
-      <w:r>
-        <w:t>T</w:t>
-      </w:r>
-      <w:r>
-        <w:t>he baseline simulator represents a 16-way, 32-byte block cache. The cache size is varied throughout the study to observe the interaction between capacity, the working set of the program, and the hit rate. The baseline cache implements a perfect least recently used (LRU) policy.</w:t>
-      </w:r>
-    </w:p>
-    <w:p/>
-    <w:p>
-      <w:r>
-        <w:rPr>
-          <w:b/>
-        </w:rPr>
-        <w:t>Base-Delta Cache Simulator</w:t>
-      </w:r>
-    </w:p>
-    <w:p>
-      <w:r>
-        <w:t>The B+$\Delta$ cache simulator is correspondingly a 16-way, 32-byte block cache. Again, the cache capacity is varied throughout the study to observe the effect of small space constraints, large working sets, and pooling.</w:t>
-      </w:r>
-    </w:p>
-    <w:p/>
-    <w:p>
-      <w:r>
-        <w:lastRenderedPageBreak/>
-        <w:t xml:space="preserve">The simulator implements a perfect LRU policy. When a newly inserted cache exceeds the size of the set, LRU blocks are evicted until the new block fits. </w:t>
-      </w:r>
-      <w:r>
-        <w:t>Recent literature, such as Cache Aware Replacement Policies\cite{carp}</w:t>
+        <w:t>\subsection{Cache Simulators}</w:t>
+      </w:r>
+    </w:p>
+    <w:p>
+      <w:r>
+        <w:t>Only a single level memory hierarchy is simulated here. Even though B+$\Delta$ compression is intended to run below the L1 cache, we do not omit L1 hits from our data. Normally the L2 would never see these requests. However, the validity of the data holds as both the baseline and B+$\Delta$ caches appreciate a proportional increase in hits.</w:t>
+      </w:r>
+    </w:p>
+    <w:p/>
+    <w:p>
+      <w:r>
+        <w:t>\textbf{Baseline simulator} -- a 16-way, 32-byte block cache. The cache size is varied throughout the study to observe the interaction between capacity, the working set of the program, and the hit rate. The baseline cache implements a perfect least recently used (LRU) policy.</w:t>
+      </w:r>
+    </w:p>
+    <w:p/>
+    <w:p/>
+    <w:p>
+      <w:r>
+        <w:t>\textbf{B+$\Delta$ cache simulator} -- a 16-way, 32-byte block cache. Again, the cache capacity is varied throughout the study to observe the effect of small space constraints, large working sets, and pooling.</w:t>
+      </w:r>
+    </w:p>
+    <w:p/>
+    <w:p>
+      <w:r>
+        <w:t>The simulator implements a perfect LRU policy. When a newly inserted cache line exceeds the size of the set, LRU blocks are evicted until the new block fits. Recent literature, such as Cache Aware Replacement Policies\cite{carp} (CARP) suggests many optimizations to this policy, but they are not simulated here.</w:t>
+      </w:r>
+    </w:p>
+    <w:p/>
+    <w:p>
+      <w:pPr>
+        <w:rPr>
+          <w:b/>
+          <w:sz w:val="28"/>
+          <w:szCs w:val="28"/>
+        </w:rPr>
+      </w:pPr>
+      <w:r>
+        <w:rPr>
+          <w:b/>
+          <w:sz w:val="28"/>
+          <w:szCs w:val="28"/>
+        </w:rPr>
+        <w:t>Results and Analysis</w:t>
+      </w:r>
+    </w:p>
+    <w:p>
+      <w:pPr>
+        <w:rPr>
+          <w:b/>
+          <w:sz w:val="28"/>
+          <w:szCs w:val="28"/>
+        </w:rPr>
+      </w:pPr>
+    </w:p>
+    <w:p>
+      <w:r>
+        <w:t>\subsection{Effects of Splitting and Pooling on Block Types}</w:t>
+      </w:r>
+    </w:p>
+    <w:p>
+      <w:r>
+        <w:t xml:space="preserve">For a sanity check, we first look at the block types that occur in a B+$\Delta$ compressed cache, with and without splitting and pooling. </w:t>
+      </w:r>
+      <w:r>
+        <w:t xml:space="preserve">Figure 2 shows each benchmark </w:t>
+      </w:r>
+      <w:r>
+        <w:t xml:space="preserve">paired with its </w:t>
+      </w:r>
+      <w:r>
+        <w:t xml:space="preserve">split-pool </w:t>
+      </w:r>
+      <w:r>
+        <w:t>transformed counterpart.</w:t>
+      </w:r>
+    </w:p>
+    <w:p/>
+    <w:p>
+      <w:r>
+        <w:t xml:space="preserve">Without splitting and pooling, B+$\Delta$ compression is able to effectively compress about 20% of the total number of blocks allocated (with the exception of the \textit{sort} micro-benchmark). By effective, we mean </w:t>
+      </w:r>
+      <w:r>
+        <w:t>that a compression ratio of 1.5 or greater is achieved.</w:t>
+      </w:r>
+      <w:r>
+        <w:t xml:space="preserve"> These are labeled as \textit{medium} blocks. \textit{Large} blocks are either incompressible (represented with the full 32 bytes) or obtain very little space savings.</w:t>
+      </w:r>
+    </w:p>
+    <w:p/>
+    <w:p>
+      <w:r>
+        <w:t>With splitting and pooling, however, we observe a substantial increase in blocks that are \textit{zero}</w:t>
+      </w:r>
+      <w:r>
+        <w:t>, \textit{repeated},</w:t>
+      </w:r>
+      <w:r>
+        <w:t xml:space="preserve"> and \textit{medium} compressible. </w:t>
+      </w:r>
+      <w:r>
+        <w:t xml:space="preserve">The increase in \textit{zero}-type blocks is particularly promising, because they can be encoded with only 1 byte using B+\Delta$. Overall, we improve the ratio of effectively compressed blocks from 20% to 68%. This is an excellent result. </w:t>
+      </w:r>
+    </w:p>
+    <w:p/>
+    <w:p>
+      <w:r>
+        <w:t>\subsection{Varying the Cache Size}</w:t>
+      </w:r>
+    </w:p>
+    <w:p>
+      <w:r>
+        <w:t xml:space="preserve">As the cache size is increased, we see a very different trend past the 64KB mark. This is because the average working memory set of our micro-benchmark suite is about 90KB. When a program’s working set is larger than the cache capacity, we incur a much greater fraction of conflict and capacity misses. </w:t>
+      </w:r>
+      <w:r>
+        <w:t>U</w:t>
+      </w:r>
+      <w:r>
+        <w:t>nder these conditions, the cache s</w:t>
+      </w:r>
+      <w:r>
+        <w:t>tays full once it has warmed up, and behaves differently thusly. We elaborate on the dichotomy between the left and right sides of figures 3 and 4 below.</w:t>
+      </w:r>
+    </w:p>
+    <w:p/>
+    <w:p>
+      <w:r>
+        <w:t>\subsection{Effect on Compression Ratio}</w:t>
+      </w:r>
+    </w:p>
+    <w:p>
+      <w:r>
+        <w:t>Figure 3 shows the compression ratio each implementation achieves with respect to the baseline cache.</w:t>
+      </w:r>
+    </w:p>
+    <w:p>
+      <w:r>
+        <w:t>On the left of figure 3, we observe that the baseline, pooling, and B+$\Delta$ implementation achieve no \textit{relative}</w:t>
+      </w:r>
+      <w:r>
+        <w:t xml:space="preserve"> compression because they al</w:t>
+      </w:r>
+      <w:r>
+        <w:t xml:space="preserve">l fill the cache to capacity while </w:t>
+      </w:r>
+      <w:r>
+        <w:t>try</w:t>
+      </w:r>
+      <w:r>
+        <w:t>ing</w:t>
+      </w:r>
+      <w:r>
+        <w:t xml:space="preserve"> and accommodate the working set. </w:t>
+      </w:r>
+    </w:p>
+    <w:p/>
+    <w:p>
+      <w:r>
+        <w:t xml:space="preserve">B+\$Delta$ with splitting and pooling </w:t>
+      </w:r>
+      <w:r>
+        <w:t xml:space="preserve">performs substantially better than all other implementations. </w:t>
+      </w:r>
+      <w:r>
+        <w:t>We attribute</w:t>
+      </w:r>
+      <w:r>
+        <w:t xml:space="preserve"> the improvement over standalone B+$\Delta$ compression </w:t>
+      </w:r>
+      <w:r>
+        <w:t xml:space="preserve">to </w:t>
+      </w:r>
+      <w:r>
+        <w:t>the better \textit{valu</w:t>
+      </w:r>
+      <w:r>
+        <w:t>e}-locality exposed by pooling. For cases where the cache capacity is smaller than the working set, we achieve a worst case 20\% improvement over the baseline.</w:t>
+      </w:r>
+    </w:p>
+    <w:p/>
+    <w:p>
+      <w:r>
+        <w:t xml:space="preserve">On the right of figure 3, cache capacities are greater than the working set. </w:t>
+      </w:r>
+      <w:r>
+        <w:t xml:space="preserve">We see little variation between </w:t>
+      </w:r>
+      <w:r>
+        <w:t>a particular implementation</w:t>
+      </w:r>
+      <w:r>
+        <w:t xml:space="preserve"> across cache size. This is because </w:t>
+      </w:r>
+      <w:r>
+        <w:t>they are all able to accommodate the memory needs of the programs. B+$\Delta$ with splitting and pooling outperforms the other implementations by almost 3X. As an aside, we observe relatively how much more space it takes for the other implementations to encode the working set in the cache.</w:t>
+      </w:r>
+    </w:p>
+    <w:p/>
+    <w:p>
+      <w:r>
+        <w:t>A quick glance at the right side of figure 4 indicates that we do not realize performance gains over the baseline for hit-rate, despite achieving large space savings. We explain this below. We believe these space saving will become increasingly important in multiprogrammed environments, as they could mitigate cache pollution and memory interference.</w:t>
+      </w:r>
+    </w:p>
+    <w:p/>
+    <w:p/>
+    <w:p>
+      <w:r>
+        <w:t>\subsection{Effect on Hit Rate}</w:t>
+      </w:r>
+    </w:p>
+    <w:p/>
+    <w:p>
+      <w:r>
+        <w:t>Figure 4 shows the hit rate each implementation achieves with respect to the baseline</w:t>
+      </w:r>
+      <w:r>
+        <w:t xml:space="preserve">. A brief inspection illuminates the same dichotomy in behavior around the size of the working set. We will explain each side in detail. </w:t>
+      </w:r>
+    </w:p>
+    <w:p>
+      <w:pPr>
+        <w:rPr>
+          <w:b/>
+          <w:sz w:val="28"/>
+          <w:szCs w:val="28"/>
+        </w:rPr>
+      </w:pPr>
+    </w:p>
+    <w:p>
+      <w:r>
+        <w:t xml:space="preserve">On the left of figure 4, the working set of the micro-benchmark programs is larger than the cache capacity. Keeping useful data in the cache is strained by capacity and conflict misses, which lead to evictions. </w:t>
+      </w:r>
+      <w:r>
+        <w:t>Compression benefits manifest themselves very clearly under such conditions. Encoding more data in the cache effectively increases the capacity (both overall and in each set), and mitigates the high miss-and-evict rate.</w:t>
+      </w:r>
+    </w:p>
+    <w:p/>
+    <w:p>
+      <w:r>
+        <w:t>As in prior work B+$\Delta$ offers some performance gains here. Standalone splitting and pooling does as well. We attribute this to the fact that such techniques improve locality in general.</w:t>
+      </w:r>
+    </w:p>
+    <w:p/>
+    <w:p>
+      <w:r>
+        <w:t>B+$\Delta$ with splitting and pooling again outperforms the others considerably. As the cache capacity approaches the size of the working memory set, the gains become less substantial. This is because the other configurations become less constrained for space.</w:t>
+      </w:r>
+    </w:p>
+    <w:p/>
+    <w:p>
+      <w:r>
+        <w:t>On the right side of figure 4, the cache capacities are larger than working set. Because all configurations can handle the data footprint, we see no relative gains of on over another.</w:t>
+      </w:r>
+      <w:r>
+        <w:t xml:space="preserve"> Performance distinctions become much clearer as you place the system under more pressure.</w:t>
       </w:r>
       <w:bookmarkStart w:id="0" w:name="_GoBack"/>
       <w:bookmarkEnd w:id="0"/>
-      <w:r>
-        <w:t xml:space="preserve"> (CARP) suggests many optimizations to this policy, but they are not simulated here.</w:t>
-      </w:r>
+    </w:p>
+    <w:p>
+      <w:pPr>
+        <w:rPr>
+          <w:b/>
+          <w:sz w:val="28"/>
+          <w:szCs w:val="28"/>
+        </w:rPr>
+      </w:pPr>
+    </w:p>
+    <w:p>
+      <w:pPr>
+        <w:rPr>
+          <w:b/>
+          <w:sz w:val="28"/>
+          <w:szCs w:val="28"/>
+        </w:rPr>
+      </w:pPr>
+    </w:p>
+    <w:p>
+      <w:pPr>
+        <w:rPr>
+          <w:b/>
+          <w:sz w:val="28"/>
+          <w:szCs w:val="28"/>
+        </w:rPr>
+      </w:pPr>
+      <w:r>
+        <w:rPr>
+          <w:b/>
+          <w:sz w:val="28"/>
+          <w:szCs w:val="28"/>
+        </w:rPr>
+        <w:t>Conclusions</w:t>
+      </w:r>
+    </w:p>
+    <w:p>
+      <w:pPr>
+        <w:rPr>
+          <w:b/>
+          <w:sz w:val="28"/>
+          <w:szCs w:val="28"/>
+        </w:rPr>
+      </w:pPr>
+    </w:p>
+    <w:p>
+      <w:pPr>
+        <w:rPr>
+          <w:b/>
+          <w:sz w:val="28"/>
+          <w:szCs w:val="28"/>
+        </w:rPr>
+      </w:pPr>
+      <w:r>
+        <w:rPr>
+          <w:b/>
+          <w:sz w:val="28"/>
+          <w:szCs w:val="28"/>
+        </w:rPr>
+        <w:t>Further Work</w:t>
+      </w:r>
+    </w:p>
+    <w:p>
+      <w:pPr>
+        <w:rPr>
+          <w:b/>
+          <w:sz w:val="28"/>
+          <w:szCs w:val="28"/>
+        </w:rPr>
+      </w:pPr>
+    </w:p>
+    <w:p>
+      <w:pPr>
+        <w:rPr>
+          <w:sz w:val="28"/>
+          <w:szCs w:val="28"/>
+        </w:rPr>
+      </w:pPr>
+      <w:r>
+        <w:rPr>
+          <w:b/>
+          <w:sz w:val="28"/>
+          <w:szCs w:val="28"/>
+        </w:rPr>
+        <w:t>Acknowledgements</w:t>
+      </w:r>
+    </w:p>
+    <w:p>
+      <w:pPr>
+        <w:rPr>
+          <w:sz w:val="28"/>
+          <w:szCs w:val="28"/>
+        </w:rPr>
+      </w:pPr>
     </w:p>
     <w:sectPr>
       <w:pgSz w:w="12240" w:h="15840"/>

</xml_diff>